<commit_message>
Landing page and other stuff
</commit_message>
<xml_diff>
--- a/online-blogging-system/Documentation/final defence/final-defence-final.docx
+++ b/online-blogging-system/Documentation/final defence/final-defence-final.docx
@@ -7385,8 +7385,8 @@
       <w:pPr>
         <w:pStyle w:val="Heading1"/>
       </w:pPr>
-      <w:bookmarkStart w:id="25" w:name="_Toc161839839"/>
-      <w:bookmarkStart w:id="26" w:name="_Toc170155620"/>
+      <w:bookmarkStart w:id="25" w:name="_Toc170155620"/>
+      <w:bookmarkStart w:id="26" w:name="_Toc161839839"/>
       <w:bookmarkEnd w:id="24"/>
       <w:r>
         <w:lastRenderedPageBreak/>
@@ -7398,7 +7398,7 @@
       <w:r>
         <w:t>BACKGROUND STUDY AND LITERATURE REVIEW</w:t>
       </w:r>
-      <w:bookmarkEnd w:id="26"/>
+      <w:bookmarkEnd w:id="25"/>
     </w:p>
     <w:p>
       <w:pPr>
@@ -7414,7 +7414,7 @@
       <w:r>
         <w:t>2.1. Background Study</w:t>
       </w:r>
-      <w:bookmarkEnd w:id="25"/>
+      <w:bookmarkEnd w:id="26"/>
       <w:bookmarkEnd w:id="27"/>
     </w:p>
     <w:p>
@@ -8430,6 +8430,9 @@
         </w:drawing>
       </w:r>
       <w:r>
+        <w:t xml:space="preserve">               </w:t>
+      </w:r>
+      <w:r>
         <w:t xml:space="preserve">Figure </w:t>
       </w:r>
       <w:r>
@@ -8484,26 +8487,21 @@
       <w:bookmarkStart w:id="37" w:name="_Toc170155628"/>
       <w:r>
         <w:rPr>
-          <w:rStyle w:val="Heading3Char"/>
-          <w:b/>
-        </w:rPr>
-        <w:t>Data Modeling</w:t>
-      </w:r>
-      <w:bookmarkEnd w:id="37"/>
-    </w:p>
-    <w:p>
-      <w:pPr>
-        <w:spacing w:line="360" w:lineRule="auto"/>
-      </w:pPr>
-      <w:r>
-        <w:rPr>
           <w:noProof/>
         </w:rPr>
         <w:drawing>
-          <wp:inline distT="0" distB="0" distL="0" distR="0" wp14:anchorId="6FA25FD1" wp14:editId="4342CADD">
-            <wp:extent cx="5486400" cy="3516630"/>
-            <wp:effectExtent l="0" t="0" r="0" b="7620"/>
-            <wp:docPr id="7" name="Picture 7"/>
+          <wp:anchor distT="0" distB="0" distL="114300" distR="114300" simplePos="0" relativeHeight="251660288" behindDoc="0" locked="0" layoutInCell="1" allowOverlap="1" wp14:anchorId="6EEC6287" wp14:editId="535F3206">
+            <wp:simplePos x="0" y="0"/>
+            <wp:positionH relativeFrom="margin">
+              <wp:align>center</wp:align>
+            </wp:positionH>
+            <wp:positionV relativeFrom="paragraph">
+              <wp:posOffset>349885</wp:posOffset>
+            </wp:positionV>
+            <wp:extent cx="6343650" cy="4185781"/>
+            <wp:effectExtent l="0" t="0" r="0" b="5715"/>
+            <wp:wrapTopAndBottom/>
+            <wp:docPr id="23" name="Picture 23"/>
             <wp:cNvGraphicFramePr>
               <a:graphicFrameLocks xmlns:a="http://schemas.openxmlformats.org/drawingml/2006/main" noChangeAspect="1"/>
             </wp:cNvGraphicFramePr>
@@ -8511,11 +8509,11 @@
               <a:graphicData uri="http://schemas.openxmlformats.org/drawingml/2006/picture">
                 <pic:pic xmlns:pic="http://schemas.openxmlformats.org/drawingml/2006/picture">
                   <pic:nvPicPr>
-                    <pic:cNvPr id="7" name="Picture 7"/>
+                    <pic:cNvPr id="23" name="Picture 23"/>
                     <pic:cNvPicPr/>
                   </pic:nvPicPr>
                   <pic:blipFill>
-                    <a:blip r:embed="rId13" cstate="print">
+                    <a:blip r:embed="rId13">
                       <a:extLst>
                         <a:ext uri="{28A0092B-C50C-407E-A947-70E740481C1C}">
                           <a14:useLocalDpi xmlns:a14="http://schemas.microsoft.com/office/drawing/2010/main" val="0"/>
@@ -8529,7 +8527,7 @@
                   <pic:spPr>
                     <a:xfrm>
                       <a:off x="0" y="0"/>
-                      <a:ext cx="5486400" cy="3516630"/>
+                      <a:ext cx="6343650" cy="4185781"/>
                     </a:xfrm>
                     <a:prstGeom prst="rect">
                       <a:avLst/>
@@ -8538,9 +8536,23 @@
                 </pic:pic>
               </a:graphicData>
             </a:graphic>
-          </wp:inline>
+          </wp:anchor>
         </w:drawing>
       </w:r>
+      <w:r>
+        <w:rPr>
+          <w:rStyle w:val="Heading3Char"/>
+          <w:b/>
+        </w:rPr>
+        <w:t>Data Modeling</w:t>
+      </w:r>
+      <w:bookmarkEnd w:id="37"/>
+    </w:p>
+    <w:p/>
+    <w:p>
+      <w:pPr>
+        <w:spacing w:line="360" w:lineRule="auto"/>
+      </w:pPr>
     </w:p>
     <w:p>
       <w:pPr>
@@ -8583,6 +8595,51 @@
       </w:pPr>
       <w:r>
         <w:t>The Entity Relation diagram of the Blogging system is shown above</w:t>
+      </w:r>
+      <w:r>
+        <w:t>.</w:t>
+      </w:r>
+      <w:r>
+        <w:t xml:space="preserve"> </w:t>
+      </w:r>
+      <w:r>
+        <w:t xml:space="preserve">This Diagram shows the relationship between </w:t>
+      </w:r>
+      <w:r>
+        <w:t>the various databases of the blogging system. The blogging system contains total of seven tables. The Login table and the Account table</w:t>
+      </w:r>
+      <w:r>
+        <w:t xml:space="preserve"> have a </w:t>
+      </w:r>
+      <w:r>
+        <w:t>one-to-one</w:t>
+      </w:r>
+      <w:r>
+        <w:t xml:space="preserve"> relation. The posts table has a </w:t>
+      </w:r>
+      <w:r>
+        <w:t>one-to-many</w:t>
+      </w:r>
+      <w:r>
+        <w:t xml:space="preserve"> relation with </w:t>
+      </w:r>
+      <w:r>
+        <w:t>three</w:t>
+      </w:r>
+      <w:r>
+        <w:t xml:space="preserve"> other tables like the comment table,</w:t>
+      </w:r>
+      <w:r>
+        <w:t xml:space="preserve"> </w:t>
+      </w:r>
+      <w:r>
+        <w:t>likes table, report table</w:t>
+      </w:r>
+      <w:r>
+        <w:t>. The account table also has a one to many relation with the follower table. All of the table have the column "id" as a primary key, which helps to uniquely identify the table</w:t>
+      </w:r>
+      <w:r>
+        <w:t>.</w:t>
       </w:r>
     </w:p>
     <w:p>
@@ -8612,7 +8669,6 @@
       <w:bookmarkStart w:id="39" w:name="_Toc161839846"/>
       <w:bookmarkStart w:id="40" w:name="_Toc170155629"/>
       <w:r>
-        <w:lastRenderedPageBreak/>
         <w:t>Process Modeling</w:t>
       </w:r>
       <w:bookmarkEnd w:id="39"/>
@@ -8711,6 +8767,59 @@
       </w:pPr>
       <w:r>
         <w:t>The context diagram of the Blogging system is given above</w:t>
+      </w:r>
+      <w:r>
+        <w:t>.</w:t>
+      </w:r>
+      <w:r>
+        <w:t xml:space="preserve"> </w:t>
+      </w:r>
+      <w:r>
+        <w:t>The level 0 Diagram gives us a general overview o</w:t>
+      </w:r>
+      <w:r>
+        <w:t xml:space="preserve">f the processes the users can </w:t>
+      </w:r>
+      <w:r>
+        <w:t>perform</w:t>
+      </w:r>
+      <w:r>
+        <w:t xml:space="preserve"> in this system. All of the users, can perform the functions of logging in, posting,</w:t>
+      </w:r>
+      <w:r>
+        <w:t xml:space="preserve"> </w:t>
+      </w:r>
+      <w:r>
+        <w:t>editing and deleting blogs and commenting.</w:t>
+      </w:r>
+      <w:r>
+        <w:t xml:space="preserve"> </w:t>
+      </w:r>
+      <w:r>
+        <w:t xml:space="preserve">The </w:t>
+      </w:r>
+      <w:r>
+        <w:t>moderators</w:t>
+      </w:r>
+      <w:r>
+        <w:t xml:space="preserve"> and the super adm</w:t>
+      </w:r>
+      <w:r>
+        <w:t>i</w:t>
+      </w:r>
+      <w:r>
+        <w:t>ns have the power to delete the blogs and comments of other users.</w:t>
+      </w:r>
+      <w:r>
+        <w:t xml:space="preserve"> </w:t>
+      </w:r>
+      <w:proofErr w:type="gramStart"/>
+      <w:r>
+        <w:t>The</w:t>
+      </w:r>
+      <w:proofErr w:type="gramEnd"/>
+      <w:r>
+        <w:t xml:space="preserve"> super admins have the power to promote and demote the users to other positions.</w:t>
       </w:r>
     </w:p>
     <w:p>
@@ -8917,14 +9026,12 @@
         <w:fldChar w:fldCharType="end"/>
       </w:r>
       <w:r>
-        <w:t xml:space="preserve">:Level 1 DFD of Blogging </w:t>
-      </w:r>
-      <w:proofErr w:type="spellStart"/>
-      <w:r>
-        <w:t>Syste</w:t>
+        <w:t>:Level 1 DFD of Blogging Syste</w:t>
       </w:r>
       <w:bookmarkEnd w:id="42"/>
-      <w:proofErr w:type="spellEnd"/>
+      <w:r>
+        <w:t>m</w:t>
+      </w:r>
     </w:p>
     <w:p>
       <w:pPr>
@@ -8933,6 +9040,49 @@
       <w:r>
         <w:lastRenderedPageBreak/>
         <w:t>The level 1 DFD of the Blogging system is given above</w:t>
+      </w:r>
+      <w:r>
+        <w:t>.</w:t>
+      </w:r>
+      <w:r>
+        <w:t xml:space="preserve"> </w:t>
+      </w:r>
+      <w:r>
+        <w:t xml:space="preserve">This diagram shows the </w:t>
+      </w:r>
+      <w:proofErr w:type="spellStart"/>
+      <w:r>
+        <w:t>proceeses</w:t>
+      </w:r>
+      <w:proofErr w:type="spellEnd"/>
+      <w:r>
+        <w:t xml:space="preserve"> and function of the system in detail along with the expected input and outputs that the system </w:t>
+      </w:r>
+      <w:proofErr w:type="spellStart"/>
+      <w:proofErr w:type="gramStart"/>
+      <w:r>
+        <w:t>requires.This</w:t>
+      </w:r>
+      <w:proofErr w:type="spellEnd"/>
+      <w:proofErr w:type="gramEnd"/>
+      <w:r>
+        <w:t xml:space="preserve"> diagram shows how the different processes of the system </w:t>
+      </w:r>
+      <w:proofErr w:type="spellStart"/>
+      <w:r>
+        <w:t>funxtion</w:t>
+      </w:r>
+      <w:proofErr w:type="spellEnd"/>
+      <w:r>
+        <w:t xml:space="preserve">. It also displays the expected </w:t>
+      </w:r>
+      <w:proofErr w:type="spellStart"/>
+      <w:r>
+        <w:t>iutputs</w:t>
+      </w:r>
+      <w:proofErr w:type="spellEnd"/>
+      <w:r>
+        <w:t xml:space="preserve"> given by the system</w:t>
       </w:r>
     </w:p>
     <w:p>
@@ -9139,16 +9289,73 @@
         <w:t>The Architectural Design</w:t>
       </w:r>
       <w:r>
-        <w:t xml:space="preserve"> of the Blogging system is given </w:t>
-      </w:r>
-      <w:proofErr w:type="spellStart"/>
-      <w:r>
-        <w:t>above</w:t>
-      </w:r>
-      <w:r>
-        <w:t>s</w:t>
-      </w:r>
-      <w:proofErr w:type="spellEnd"/>
+        <w:t xml:space="preserve"> of the Blogging system is given above</w:t>
+      </w:r>
+      <w:r>
+        <w:t>.</w:t>
+      </w:r>
+      <w:r>
+        <w:t xml:space="preserve"> </w:t>
+      </w:r>
+      <w:r>
+        <w:t>This diagram shows the three</w:t>
+      </w:r>
+      <w:r>
+        <w:t>-</w:t>
+      </w:r>
+      <w:r>
+        <w:t xml:space="preserve">tier </w:t>
+      </w:r>
+      <w:r>
+        <w:t>architecture</w:t>
+      </w:r>
+      <w:r>
+        <w:t xml:space="preserve"> used in the system </w:t>
+      </w:r>
+      <w:r>
+        <w:t>along</w:t>
+      </w:r>
+      <w:r>
+        <w:t xml:space="preserve"> with the different tools/</w:t>
+      </w:r>
+      <w:r>
+        <w:t>languages</w:t>
+      </w:r>
+      <w:r>
+        <w:t xml:space="preserve"> used in each layer along with some of the functions of the users. Theis system uses MySQL as the main database in the database layer.</w:t>
+      </w:r>
+      <w:r>
+        <w:t xml:space="preserve"> </w:t>
+      </w:r>
+      <w:proofErr w:type="gramStart"/>
+      <w:r>
+        <w:t>It</w:t>
+      </w:r>
+      <w:proofErr w:type="gramEnd"/>
+      <w:r>
+        <w:t xml:space="preserve"> also uses PHP as the principle language to facilitate </w:t>
+      </w:r>
+      <w:r>
+        <w:t>communication</w:t>
+      </w:r>
+      <w:r>
+        <w:t xml:space="preserve"> between the presentation layer and th</w:t>
+      </w:r>
+      <w:r>
+        <w:t>e</w:t>
+      </w:r>
+      <w:r>
+        <w:t xml:space="preserve"> database layer.</w:t>
+      </w:r>
+      <w:r>
+        <w:t xml:space="preserve"> </w:t>
+      </w:r>
+      <w:r>
+        <w:t>The use of HTML and CSS alongside JavaScript in the presentation layer helps the system to be faster</w:t>
+      </w:r>
+      <w:r>
+        <w:t>.</w:t>
+      </w:r>
     </w:p>
     <w:p>
       <w:pPr>
@@ -9226,7 +9433,10 @@
         <w:fldChar w:fldCharType="begin"/>
       </w:r>
       <w:r>
-        <w:instrText xml:space="preserve"> SEQ Figure \* ARABIC </w:instrText>
+        <w:instrText xml:space="preserve"> SEQ </w:instrText>
+      </w:r>
+      <w:r>
+        <w:instrText xml:space="preserve">Figure \* ARABIC </w:instrText>
       </w:r>
       <w:r>
         <w:fldChar w:fldCharType="separate"/>
@@ -9951,10 +10161,10 @@
           <w:noProof/>
         </w:rPr>
         <w:drawing>
-          <wp:inline distT="0" distB="0" distL="0" distR="0" wp14:anchorId="1C3A0B6F" wp14:editId="1ED29C8D">
-            <wp:extent cx="5348377" cy="4239703"/>
-            <wp:effectExtent l="0" t="0" r="5080" b="8890"/>
-            <wp:docPr id="9" name="Picture 9"/>
+          <wp:inline distT="0" distB="0" distL="0" distR="0" wp14:anchorId="7829384C" wp14:editId="1BBFF2DF">
+            <wp:extent cx="4417781" cy="6381750"/>
+            <wp:effectExtent l="0" t="0" r="1905" b="0"/>
+            <wp:docPr id="8" name="Picture 8"/>
             <wp:cNvGraphicFramePr>
               <a:graphicFrameLocks xmlns:a="http://schemas.openxmlformats.org/drawingml/2006/main" noChangeAspect="1"/>
             </wp:cNvGraphicFramePr>
@@ -9962,11 +10172,11 @@
               <a:graphicData uri="http://schemas.openxmlformats.org/drawingml/2006/picture">
                 <pic:pic xmlns:pic="http://schemas.openxmlformats.org/drawingml/2006/picture">
                   <pic:nvPicPr>
-                    <pic:cNvPr id="9" name="Picture 9"/>
+                    <pic:cNvPr id="8" name="Picture 8"/>
                     <pic:cNvPicPr/>
                   </pic:nvPicPr>
                   <pic:blipFill>
-                    <a:blip r:embed="rId25" cstate="print">
+                    <a:blip r:embed="rId25">
                       <a:extLst>
                         <a:ext uri="{28A0092B-C50C-407E-A947-70E740481C1C}">
                           <a14:useLocalDpi xmlns:a14="http://schemas.microsoft.com/office/drawing/2010/main" val="0"/>
@@ -9980,7 +10190,7 @@
                   <pic:spPr>
                     <a:xfrm>
                       <a:off x="0" y="0"/>
-                      <a:ext cx="5354829" cy="4244818"/>
+                      <a:ext cx="4420708" cy="6385978"/>
                     </a:xfrm>
                     <a:prstGeom prst="rect">
                       <a:avLst/>
@@ -10033,8 +10243,8 @@
       <w:pPr>
         <w:spacing w:line="360" w:lineRule="auto"/>
         <w:sectPr>
-          <w:pgSz w:w="15840" w:h="12240" w:orient="landscape"/>
-          <w:pgMar w:top="2160" w:right="1440" w:bottom="1440" w:left="1440" w:header="720" w:footer="720" w:gutter="0"/>
+          <w:pgSz w:w="12240" w:h="15840"/>
+          <w:pgMar w:top="1440" w:right="1440" w:bottom="1440" w:left="2160" w:header="720" w:footer="720" w:gutter="0"/>
           <w:cols w:space="720"/>
           <w:docGrid w:linePitch="360"/>
         </w:sectPr>
@@ -12662,15 +12872,6 @@
       </w:tr>
     </w:tbl>
     <w:p/>
-    <w:p/>
-    <w:p/>
-    <w:p/>
-    <w:p/>
-    <w:p/>
-    <w:p/>
-    <w:p/>
-    <w:p/>
-    <w:p/>
     <w:p>
       <w:pPr>
         <w:pStyle w:val="Heading3"/>
@@ -12682,6 +12883,7 @@
       </w:pPr>
       <w:bookmarkStart w:id="71" w:name="_Toc170155642"/>
       <w:r>
+        <w:lastRenderedPageBreak/>
         <w:t>Testing for account module</w:t>
       </w:r>
       <w:bookmarkEnd w:id="71"/>

</xml_diff>